<commit_message>
Practical work on the subject Life Safety has been added, and paths to them have been created in App.tsx
</commit_message>
<xml_diff>
--- a/public/BJD/bjd_practice_12.docx
+++ b/public/BJD/bjd_practice_12.docx
@@ -43,15 +43,27 @@
           <w:szCs w:val="32"/>
         </w:rPr>
       </w:pPr>
+      <w:bookmarkStart w:id="0" w:name="_GoBack"/>
       <w:r>
         <w:rPr>
           <w:b/>
           <w:color w:val="000000"/>
           <w:sz w:val="32"/>
           <w:szCs w:val="32"/>
-        </w:rPr>
-        <w:t>Расчет заземляющих устройств</w:t>
-      </w:r>
+          <w:lang w:val="ru-RU"/>
+        </w:rPr>
+        <w:t>Расчёт</w:t>
+      </w:r>
+      <w:r>
+        <w:rPr>
+          <w:b/>
+          <w:color w:val="000000"/>
+          <w:sz w:val="32"/>
+          <w:szCs w:val="32"/>
+        </w:rPr>
+        <w:t xml:space="preserve"> заземляющих устройств</w:t>
+      </w:r>
+      <w:bookmarkEnd w:id="0"/>
     </w:p>
     <w:p>
       <w:pPr>
@@ -9319,10 +9331,7 @@
         <w:t>10. Что называется шаговым напряжением? Меры защиты от шагового напряжения.</w:t>
       </w:r>
     </w:p>
-    <w:p>
-      <w:bookmarkStart w:id="0" w:name="_GoBack"/>
-      <w:bookmarkEnd w:id="0"/>
-    </w:p>
+    <w:p/>
     <w:sectPr>
       <w:pgSz w:w="11906" w:h="16838"/>
       <w:pgMar w:top="1440" w:right="1800" w:bottom="1440" w:left="1800" w:header="720" w:footer="720" w:gutter="0"/>
@@ -9949,7 +9958,7 @@
     <w:lsdException w:qFormat="1" w:unhideWhenUsed="0" w:uiPriority="0" w:semiHidden="0" w:name="Title"/>
     <w:lsdException w:unhideWhenUsed="0" w:uiPriority="0" w:semiHidden="0" w:name="Closing"/>
     <w:lsdException w:unhideWhenUsed="0" w:uiPriority="0" w:semiHidden="0" w:name="Signature"/>
-    <w:lsdException w:unhideWhenUsed="0" w:uiPriority="0" w:name="Default Paragraph Font"/>
+    <w:lsdException w:qFormat="1" w:unhideWhenUsed="0" w:uiPriority="0" w:name="Default Paragraph Font"/>
     <w:lsdException w:unhideWhenUsed="0" w:uiPriority="0" w:semiHidden="0" w:name="Body Text"/>
     <w:lsdException w:qFormat="1" w:unhideWhenUsed="0" w:uiPriority="0" w:semiHidden="0" w:name="Body Text Indent"/>
     <w:lsdException w:unhideWhenUsed="0" w:uiPriority="0" w:semiHidden="0" w:name="List Continue"/>
@@ -9987,7 +9996,7 @@
     <w:lsdException w:unhideWhenUsed="0" w:uiPriority="0" w:semiHidden="0" w:name="HTML Sample"/>
     <w:lsdException w:unhideWhenUsed="0" w:uiPriority="0" w:semiHidden="0" w:name="HTML Typewriter"/>
     <w:lsdException w:unhideWhenUsed="0" w:uiPriority="0" w:semiHidden="0" w:name="HTML Variable"/>
-    <w:lsdException w:unhideWhenUsed="0" w:uiPriority="0" w:name="Normal Table"/>
+    <w:lsdException w:qFormat="1" w:unhideWhenUsed="0" w:uiPriority="0" w:name="Normal Table"/>
     <w:lsdException w:unhideWhenUsed="0" w:uiPriority="0" w:semiHidden="0" w:name="annotation subject"/>
     <w:lsdException w:unhideWhenUsed="0" w:uiPriority="0" w:semiHidden="0" w:name="Table Simple 1"/>
     <w:lsdException w:unhideWhenUsed="0" w:uiPriority="0" w:semiHidden="0" w:name="Table Simple 2"/>
@@ -10073,11 +10082,13 @@
   <w:style w:type="character" w:default="1" w:styleId="3">
     <w:name w:val="Default Paragraph Font"/>
     <w:semiHidden/>
+    <w:qFormat/>
     <w:uiPriority w:val="0"/>
   </w:style>
   <w:style w:type="table" w:default="1" w:styleId="4">
     <w:name w:val="Normal Table"/>
     <w:semiHidden/>
+    <w:qFormat/>
     <w:uiPriority w:val="0"/>
     <w:tblPr>
       <w:tblCellMar>

</xml_diff>